<commit_message>
design update, version 1.0 is here!
</commit_message>
<xml_diff>
--- a/answers.docx
+++ b/answers.docx
@@ -219,7 +219,7 @@
                 <w:b w:val="0"/>
                 <w:sz w:val="28"/>
               </w:rPr>
-              <w:t>В</w:t>
+              <w:t>А</w:t>
             </w:r>
           </w:p>
         </w:tc>
@@ -238,7 +238,26 @@
                 <w:b w:val="0"/>
                 <w:sz w:val="28"/>
               </w:rPr>
-              <w:t>Б</w:t>
+              <w:t>А</w:t>
+            </w:r>
+          </w:p>
+        </w:tc>
+        <w:tc>
+          <w:tcPr>
+            <w:tcW w:type="dxa" w:w="720"/>
+            <w:vAlign w:val="center"/>
+          </w:tcPr>
+          <w:p>
+            <w:pPr>
+              <w:jc w:val="center"/>
+            </w:pPr>
+            <w:r>
+              <w:rPr>
+                <w:rFonts w:ascii="Times New Roman" w:hAnsi="Times New Roman"/>
+                <w:b w:val="0"/>
+                <w:sz w:val="28"/>
+              </w:rPr>
+              <w:t>А</w:t>
             </w:r>
           </w:p>
         </w:tc>
@@ -276,26 +295,7 @@
                 <w:b w:val="0"/>
                 <w:sz w:val="28"/>
               </w:rPr>
-              <w:t>В</w:t>
-            </w:r>
-          </w:p>
-        </w:tc>
-        <w:tc>
-          <w:tcPr>
-            <w:tcW w:type="dxa" w:w="720"/>
-            <w:vAlign w:val="center"/>
-          </w:tcPr>
-          <w:p>
-            <w:pPr>
-              <w:jc w:val="center"/>
-            </w:pPr>
-            <w:r>
-              <w:rPr>
-                <w:rFonts w:ascii="Times New Roman" w:hAnsi="Times New Roman"/>
-                <w:b w:val="0"/>
-                <w:sz w:val="28"/>
-              </w:rPr>
-              <w:t>Г</w:t>
+              <w:t>Б</w:t>
             </w:r>
           </w:p>
         </w:tc>
@@ -354,7 +354,64 @@
                 <w:b w:val="0"/>
                 <w:sz w:val="28"/>
               </w:rPr>
-              <w:t>В</w:t>
+              <w:t>А</w:t>
+            </w:r>
+          </w:p>
+        </w:tc>
+        <w:tc>
+          <w:tcPr>
+            <w:tcW w:type="dxa" w:w="720"/>
+            <w:vAlign w:val="center"/>
+          </w:tcPr>
+          <w:p>
+            <w:pPr>
+              <w:jc w:val="center"/>
+            </w:pPr>
+            <w:r>
+              <w:rPr>
+                <w:rFonts w:ascii="Times New Roman" w:hAnsi="Times New Roman"/>
+                <w:b w:val="0"/>
+                <w:sz w:val="28"/>
+              </w:rPr>
+              <w:t>Б</w:t>
+            </w:r>
+          </w:p>
+        </w:tc>
+        <w:tc>
+          <w:tcPr>
+            <w:tcW w:type="dxa" w:w="720"/>
+            <w:vAlign w:val="center"/>
+          </w:tcPr>
+          <w:p>
+            <w:pPr>
+              <w:jc w:val="center"/>
+            </w:pPr>
+            <w:r>
+              <w:rPr>
+                <w:rFonts w:ascii="Times New Roman" w:hAnsi="Times New Roman"/>
+                <w:b w:val="0"/>
+                <w:sz w:val="28"/>
+              </w:rPr>
+              <w:t>Б</w:t>
+            </w:r>
+          </w:p>
+        </w:tc>
+        <w:tc>
+          <w:tcPr>
+            <w:tcW w:type="dxa" w:w="720"/>
+            <w:vAlign w:val="center"/>
+          </w:tcPr>
+          <w:p>
+            <w:pPr>
+              <w:jc w:val="center"/>
+            </w:pPr>
+            <w:r>
+              <w:rPr>
+                <w:rFonts w:ascii="Times New Roman" w:hAnsi="Times New Roman"/>
+                <w:b w:val="0"/>
+                <w:sz w:val="28"/>
+              </w:rPr>
+              <w:t>А</w:t>
             </w:r>
           </w:p>
         </w:tc>
@@ -374,63 +431,6 @@
                 <w:sz w:val="28"/>
               </w:rPr>
               <w:t>В</w:t>
-            </w:r>
-          </w:p>
-        </w:tc>
-        <w:tc>
-          <w:tcPr>
-            <w:tcW w:type="dxa" w:w="720"/>
-            <w:vAlign w:val="center"/>
-          </w:tcPr>
-          <w:p>
-            <w:pPr>
-              <w:jc w:val="center"/>
-            </w:pPr>
-            <w:r>
-              <w:rPr>
-                <w:rFonts w:ascii="Times New Roman" w:hAnsi="Times New Roman"/>
-                <w:b w:val="0"/>
-                <w:sz w:val="28"/>
-              </w:rPr>
-              <w:t>В</w:t>
-            </w:r>
-          </w:p>
-        </w:tc>
-        <w:tc>
-          <w:tcPr>
-            <w:tcW w:type="dxa" w:w="720"/>
-            <w:vAlign w:val="center"/>
-          </w:tcPr>
-          <w:p>
-            <w:pPr>
-              <w:jc w:val="center"/>
-            </w:pPr>
-            <w:r>
-              <w:rPr>
-                <w:rFonts w:ascii="Times New Roman" w:hAnsi="Times New Roman"/>
-                <w:b w:val="0"/>
-                <w:sz w:val="28"/>
-              </w:rPr>
-              <w:t>Г</w:t>
-            </w:r>
-          </w:p>
-        </w:tc>
-        <w:tc>
-          <w:tcPr>
-            <w:tcW w:type="dxa" w:w="720"/>
-            <w:vAlign w:val="center"/>
-          </w:tcPr>
-          <w:p>
-            <w:pPr>
-              <w:jc w:val="center"/>
-            </w:pPr>
-            <w:r>
-              <w:rPr>
-                <w:rFonts w:ascii="Times New Roman" w:hAnsi="Times New Roman"/>
-                <w:b w:val="0"/>
-                <w:sz w:val="28"/>
-              </w:rPr>
-              <w:t>А</w:t>
             </w:r>
           </w:p>
         </w:tc>
@@ -527,25 +527,6 @@
                 <w:b w:val="0"/>
                 <w:sz w:val="28"/>
               </w:rPr>
-              <w:t>Г</w:t>
-            </w:r>
-          </w:p>
-        </w:tc>
-        <w:tc>
-          <w:tcPr>
-            <w:tcW w:type="dxa" w:w="720"/>
-            <w:vAlign w:val="center"/>
-          </w:tcPr>
-          <w:p>
-            <w:pPr>
-              <w:jc w:val="center"/>
-            </w:pPr>
-            <w:r>
-              <w:rPr>
-                <w:rFonts w:ascii="Times New Roman" w:hAnsi="Times New Roman"/>
-                <w:b w:val="0"/>
-                <w:sz w:val="28"/>
-              </w:rPr>
               <w:t>Б</w:t>
             </w:r>
           </w:p>
@@ -566,6 +547,25 @@
                 <w:sz w:val="28"/>
               </w:rPr>
               <w:t>А</w:t>
+            </w:r>
+          </w:p>
+        </w:tc>
+        <w:tc>
+          <w:tcPr>
+            <w:tcW w:type="dxa" w:w="720"/>
+            <w:vAlign w:val="center"/>
+          </w:tcPr>
+          <w:p>
+            <w:pPr>
+              <w:jc w:val="center"/>
+            </w:pPr>
+            <w:r>
+              <w:rPr>
+                <w:rFonts w:ascii="Times New Roman" w:hAnsi="Times New Roman"/>
+                <w:b w:val="0"/>
+                <w:sz w:val="28"/>
+              </w:rPr>
+              <w:t>Б</w:t>
             </w:r>
           </w:p>
         </w:tc>

</xml_diff>

<commit_message>
trying to fix messagebox
</commit_message>
<xml_diff>
--- a/answers.docx
+++ b/answers.docx
@@ -200,7 +200,7 @@
                 <w:b w:val="0"/>
                 <w:sz w:val="28"/>
               </w:rPr>
-              <w:t>В</w:t>
+              <w:t>Г</w:t>
             </w:r>
           </w:p>
         </w:tc>
@@ -219,7 +219,7 @@
                 <w:b w:val="0"/>
                 <w:sz w:val="28"/>
               </w:rPr>
-              <w:t>В</w:t>
+              <w:t>А</w:t>
             </w:r>
           </w:p>
         </w:tc>
@@ -238,7 +238,7 @@
                 <w:b w:val="0"/>
                 <w:sz w:val="28"/>
               </w:rPr>
-              <w:t>В</w:t>
+              <w:t>А</w:t>
             </w:r>
           </w:p>
         </w:tc>
@@ -276,7 +276,7 @@
                 <w:b w:val="0"/>
                 <w:sz w:val="28"/>
               </w:rPr>
-              <w:t>А</w:t>
+              <w:t>В</w:t>
             </w:r>
           </w:p>
         </w:tc>
@@ -354,7 +354,7 @@
                 <w:b w:val="0"/>
                 <w:sz w:val="28"/>
               </w:rPr>
-              <w:t>А</w:t>
+              <w:t>Б</w:t>
             </w:r>
           </w:p>
         </w:tc>
@@ -411,7 +411,7 @@
                 <w:b w:val="0"/>
                 <w:sz w:val="28"/>
               </w:rPr>
-              <w:t>Г</w:t>
+              <w:t>Б</w:t>
             </w:r>
           </w:p>
         </w:tc>
@@ -430,7 +430,7 @@
                 <w:b w:val="0"/>
                 <w:sz w:val="28"/>
               </w:rPr>
-              <w:t>Б</w:t>
+              <w:t>В</w:t>
             </w:r>
           </w:p>
         </w:tc>
@@ -470,7 +470,7 @@
                 <w:b w:val="0"/>
                 <w:sz w:val="28"/>
               </w:rPr>
-              <w:t>В</w:t>
+              <w:t>Г</w:t>
             </w:r>
           </w:p>
         </w:tc>
@@ -489,7 +489,7 @@
                 <w:b w:val="0"/>
                 <w:sz w:val="28"/>
               </w:rPr>
-              <w:t>В</w:t>
+              <w:t>А</w:t>
             </w:r>
           </w:p>
         </w:tc>
@@ -508,7 +508,7 @@
                 <w:b w:val="0"/>
                 <w:sz w:val="28"/>
               </w:rPr>
-              <w:t>Г</w:t>
+              <w:t>Б</w:t>
             </w:r>
           </w:p>
         </w:tc>

</xml_diff>